<commit_message>
added ToLoad() Unit Test
</commit_message>
<xml_diff>
--- a/Doc/Doc_YuZhu.docx
+++ b/Doc/Doc_YuZhu.docx
@@ -313,8 +313,6 @@
             <w:br w:type="page"/>
           </w:r>
         </w:p>
-        <w:bookmarkStart w:id="0" w:name="_GoBack" w:displacedByCustomXml="next"/>
-        <w:bookmarkEnd w:id="0" w:displacedByCustomXml="next"/>
       </w:sdtContent>
     </w:sdt>
     <w:p>
@@ -324,6 +322,13 @@
     </w:p>
     <w:sdt>
       <w:sdtPr>
+        <w:rPr>
+          <w:rFonts w:asciiTheme="minorHAnsi" w:eastAsiaTheme="minorEastAsia" w:hAnsiTheme="minorHAnsi" w:cstheme="minorBidi"/>
+          <w:color w:val="auto"/>
+          <w:sz w:val="22"/>
+          <w:szCs w:val="22"/>
+          <w:lang w:val="de-DE" w:eastAsia="zh-CN"/>
+        </w:rPr>
         <w:id w:val="-1794432038"/>
         <w:docPartObj>
           <w:docPartGallery w:val="Table of Contents"/>
@@ -332,14 +337,9 @@
       </w:sdtPr>
       <w:sdtEndPr>
         <w:rPr>
-          <w:rFonts w:asciiTheme="minorHAnsi" w:eastAsiaTheme="minorEastAsia" w:hAnsiTheme="minorHAnsi" w:cstheme="minorBidi"/>
           <w:b/>
           <w:bCs/>
           <w:noProof/>
-          <w:color w:val="auto"/>
-          <w:sz w:val="22"/>
-          <w:szCs w:val="22"/>
-          <w:lang w:val="de-DE" w:eastAsia="zh-CN"/>
         </w:rPr>
       </w:sdtEndPr>
       <w:sdtContent>
@@ -1945,31 +1945,68 @@
       <w:pPr>
         <w:pStyle w:val="Heading1"/>
       </w:pPr>
-      <w:bookmarkStart w:id="1" w:name="_Toc517863056"/>
+      <w:bookmarkStart w:id="0" w:name="_Toc517863056"/>
       <w:r>
         <w:lastRenderedPageBreak/>
         <w:t>Erklärung</w:t>
       </w:r>
-      <w:bookmarkEnd w:id="1"/>
-    </w:p>
-    <w:p>
-      <w:r>
+      <w:bookmarkEnd w:id="0"/>
+    </w:p>
+    <w:p>
+      <w:pPr>
+        <w:rPr>
+          <w:sz w:val="24"/>
+          <w:szCs w:val="24"/>
+        </w:rPr>
+      </w:pPr>
+      <w:r>
+        <w:rPr>
+          <w:sz w:val="24"/>
+          <w:szCs w:val="24"/>
+        </w:rPr>
         <w:t xml:space="preserve">Hiermit erkläre ich, dass ich die vorliegende Projektarbeit selbständig verfasst und keine anderen als die angegebenen Hilfsmittel benutzt habe. </w:t>
       </w:r>
     </w:p>
     <w:p>
-      <w:r>
+      <w:pPr>
+        <w:rPr>
+          <w:sz w:val="24"/>
+          <w:szCs w:val="24"/>
+        </w:rPr>
+      </w:pPr>
+      <w:r>
+        <w:rPr>
+          <w:sz w:val="24"/>
+          <w:szCs w:val="24"/>
+        </w:rPr>
         <w:t xml:space="preserve">Die Stelle der Projektarbeit, die andere Quellen im Wortlaut oder dem Sinn nach entnommen wurden sind durch Angaben der Herkunft kenntlich gemacht. Dies gilt auch für Zeichnungen, Skizzen, bildliche Darstellungen sowie für Quellen aus dem Internet. </w:t>
       </w:r>
     </w:p>
     <w:p>
-      <w:r>
+      <w:pPr>
+        <w:rPr>
+          <w:sz w:val="24"/>
+          <w:szCs w:val="24"/>
+        </w:rPr>
+      </w:pPr>
+      <w:r>
+        <w:rPr>
+          <w:sz w:val="24"/>
+          <w:szCs w:val="24"/>
+        </w:rPr>
         <w:t xml:space="preserve"> </w:t>
       </w:r>
     </w:p>
     <w:p>
       <w:r>
-        <w:t xml:space="preserve">Ulm, den 27. Juni 2018 </w:t>
+        <w:rPr>
+          <w:sz w:val="24"/>
+          <w:szCs w:val="24"/>
+        </w:rPr>
+        <w:t>Ulm, den 27. Juni 2018</w:t>
+      </w:r>
+      <w:r>
+        <w:t xml:space="preserve"> </w:t>
       </w:r>
     </w:p>
     <w:p>
@@ -2647,6 +2684,12 @@
       </w:r>
     </w:p>
     <w:p>
+      <w:pPr>
+        <w:pStyle w:val="Heading2"/>
+        <w:rPr>
+          <w:lang w:val="en-US"/>
+        </w:rPr>
+      </w:pPr>
       <w:r>
         <w:rPr>
           <w:noProof/>
@@ -2654,13 +2697,13 @@
         <mc:AlternateContent>
           <mc:Choice Requires="wpi">
             <w:drawing>
-              <wp:anchor distT="0" distB="0" distL="114300" distR="114300" simplePos="0" relativeHeight="251673600" behindDoc="0" locked="0" layoutInCell="1" allowOverlap="1" wp14:anchorId="39ABC4CC" wp14:editId="7C8EA654">
+              <wp:anchor distT="0" distB="0" distL="114300" distR="114300" simplePos="0" relativeHeight="251673600" behindDoc="0" locked="0" layoutInCell="1" allowOverlap="1" wp14:anchorId="39ABC4CC" wp14:editId="49BE9B1B">
                 <wp:simplePos x="0" y="0"/>
                 <wp:positionH relativeFrom="column">
-                  <wp:posOffset>992361</wp:posOffset>
+                  <wp:posOffset>955656</wp:posOffset>
                 </wp:positionH>
                 <wp:positionV relativeFrom="paragraph">
-                  <wp:posOffset>36390</wp:posOffset>
+                  <wp:posOffset>65713</wp:posOffset>
                 </wp:positionV>
                 <wp:extent cx="2426760" cy="184680"/>
                 <wp:effectExtent l="38100" t="38100" r="12065" b="44450"/>
@@ -2685,7 +2728,26 @@
           </mc:Choice>
           <mc:Fallback>
             <w:pict>
-              <v:shape w14:anchorId="2AAC1184" id="Ink 16" o:spid="_x0000_s1026" type="#_x0000_t75" style="position:absolute;margin-left:77.65pt;margin-top:2.35pt;width:192.1pt;height:15.55pt;z-index:251673600;visibility:visible;mso-wrap-style:square;mso-wrap-distance-left:9pt;mso-wrap-distance-top:0;mso-wrap-distance-right:9pt;mso-wrap-distance-bottom:0;mso-position-horizontal:absolute;mso-position-horizontal-relative:text;mso-position-vertical:absolute;mso-position-vertical-relative:text" o:gfxdata="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">
+              <v:shapetype w14:anchorId="60C96473" id="_x0000_t75" coordsize="21600,21600" o:spt="75" o:preferrelative="t" path="m@4@5l@4@11@9@11@9@5xe" filled="f" stroked="f">
+                <v:stroke joinstyle="miter"/>
+                <v:formulas>
+                  <v:f eqn="if lineDrawn pixelLineWidth 0"/>
+                  <v:f eqn="sum @0 1 0"/>
+                  <v:f eqn="sum 0 0 @1"/>
+                  <v:f eqn="prod @2 1 2"/>
+                  <v:f eqn="prod @3 21600 pixelWidth"/>
+                  <v:f eqn="prod @3 21600 pixelHeight"/>
+                  <v:f eqn="sum @0 0 1"/>
+                  <v:f eqn="prod @6 1 2"/>
+                  <v:f eqn="prod @7 21600 pixelWidth"/>
+                  <v:f eqn="sum @8 21600 0"/>
+                  <v:f eqn="prod @7 21600 pixelHeight"/>
+                  <v:f eqn="sum @10 21600 0"/>
+                </v:formulas>
+                <v:path o:extrusionok="f" gradientshapeok="t" o:connecttype="rect"/>
+                <o:lock v:ext="edit" aspectratio="t"/>
+              </v:shapetype>
+              <v:shape id="Ink 16" o:spid="_x0000_s1026" type="#_x0000_t75" style="position:absolute;margin-left:74.75pt;margin-top:4.65pt;width:192.1pt;height:15.55pt;z-index:251673600;visibility:visible;mso-wrap-style:square;mso-wrap-distance-left:9pt;mso-wrap-distance-top:0;mso-wrap-distance-right:9pt;mso-wrap-distance-bottom:0;mso-position-horizontal:absolute;mso-position-horizontal-relative:text;mso-position-vertical:absolute;mso-position-vertical-relative:text" o:gfxdata="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">
                 <v:imagedata r:id="rId35" o:title=""/>
               </v:shape>
             </w:pict>
@@ -2693,105 +2755,436 @@
         </mc:AlternateContent>
       </w:r>
       <w:r>
+        <w:rPr>
+          <w:lang w:val="en-US"/>
+        </w:rPr>
+        <w:br/>
+      </w:r>
+      <w:r>
+        <w:rPr>
+          <w:lang w:val="en-US"/>
+        </w:rPr>
+        <w:br/>
+      </w:r>
+      <w:r>
+        <w:rPr>
+          <w:lang w:val="en-US"/>
+        </w:rPr>
+        <w:br/>
+      </w:r>
+      <w:r>
+        <w:rPr>
+          <w:lang w:val="en-US"/>
+        </w:rPr>
+        <w:br/>
+      </w:r>
+      <w:r>
+        <w:rPr>
+          <w:lang w:val="en-US"/>
+        </w:rPr>
+        <w:br/>
+      </w:r>
+      <w:bookmarkStart w:id="1" w:name="_Toc517863057"/>
+      <w:proofErr w:type="spellStart"/>
+      <w:r>
+        <w:rPr>
+          <w:lang w:val="en-US"/>
+        </w:rPr>
+        <w:t>Quellen</w:t>
+      </w:r>
+      <w:bookmarkEnd w:id="1"/>
+      <w:proofErr w:type="spellEnd"/>
+    </w:p>
+    <w:p>
+      <w:pPr>
+        <w:rPr>
+          <w:lang w:val="en-US"/>
+        </w:rPr>
+      </w:pPr>
+      <w:proofErr w:type="spellStart"/>
+      <w:r>
+        <w:rPr>
+          <w:lang w:val="en-US"/>
+        </w:rPr>
+        <w:t>Nettonsoft.Json</w:t>
+      </w:r>
+      <w:proofErr w:type="spellEnd"/>
+      <w:r>
+        <w:rPr>
+          <w:lang w:val="en-US"/>
+        </w:rPr>
         <w:t xml:space="preserve"> </w:t>
       </w:r>
     </w:p>
     <w:p>
-      <w:r>
-        <w:t xml:space="preserve"> </w:t>
-      </w:r>
-    </w:p>
-    <w:p>
-      <w:r>
+      <w:pPr>
+        <w:rPr>
+          <w:lang w:val="en-US"/>
+        </w:rPr>
+      </w:pPr>
+      <w:r>
+        <w:rPr>
+          <w:lang w:val="en-US"/>
+        </w:rPr>
+        <w:t xml:space="preserve"> o Visual Studio NuGet-</w:t>
+      </w:r>
+      <w:proofErr w:type="spellStart"/>
+      <w:r>
+        <w:rPr>
+          <w:lang w:val="en-US"/>
+        </w:rPr>
+        <w:t>Paket</w:t>
+      </w:r>
+      <w:proofErr w:type="spellEnd"/>
+    </w:p>
+    <w:p>
+      <w:pPr>
+        <w:rPr>
+          <w:lang w:val="en-US"/>
+        </w:rPr>
+      </w:pPr>
+      <w:r>
+        <w:rPr>
+          <w:lang w:val="en-US"/>
+        </w:rPr>
         <w:br w:type="page"/>
       </w:r>
     </w:p>
     <w:p>
       <w:pPr>
-        <w:pStyle w:val="Heading2"/>
-      </w:pPr>
-      <w:bookmarkStart w:id="2" w:name="_Toc517863057"/>
-      <w:r>
-        <w:lastRenderedPageBreak/>
-        <w:t>Quellen</w:t>
-      </w:r>
-      <w:bookmarkEnd w:id="2"/>
-    </w:p>
-    <w:p>
-      <w:pPr>
-        <w:rPr>
-          <w:lang w:val="en-US"/>
-        </w:rPr>
-      </w:pPr>
-      <w:proofErr w:type="spellStart"/>
-      <w:r>
-        <w:rPr>
-          <w:lang w:val="en-US"/>
-        </w:rPr>
-        <w:t>Nettonsoft.Json</w:t>
-      </w:r>
-      <w:proofErr w:type="spellEnd"/>
-      <w:r>
-        <w:rPr>
-          <w:lang w:val="en-US"/>
-        </w:rPr>
-        <w:t xml:space="preserve"> </w:t>
-      </w:r>
-    </w:p>
-    <w:p>
-      <w:pPr>
-        <w:rPr>
-          <w:lang w:val="en-US"/>
-        </w:rPr>
-      </w:pPr>
-      <w:r>
-        <w:rPr>
-          <w:lang w:val="en-US"/>
-        </w:rPr>
-        <w:t xml:space="preserve"> o Visual Studio NuGet-</w:t>
-      </w:r>
-      <w:proofErr w:type="spellStart"/>
-      <w:r>
-        <w:rPr>
-          <w:lang w:val="en-US"/>
-        </w:rPr>
-        <w:t>Paket</w:t>
-      </w:r>
-      <w:proofErr w:type="spellEnd"/>
-    </w:p>
-    <w:p>
-      <w:pPr>
-        <w:rPr>
-          <w:lang w:val="en-US"/>
-        </w:rPr>
-      </w:pPr>
-      <w:r>
-        <w:rPr>
-          <w:lang w:val="en-US"/>
-        </w:rPr>
-        <w:br w:type="page"/>
-      </w:r>
-    </w:p>
-    <w:p>
-      <w:pPr>
         <w:pStyle w:val="Heading1"/>
       </w:pPr>
-      <w:bookmarkStart w:id="3" w:name="_Toc517863058"/>
+      <w:bookmarkStart w:id="2" w:name="_Toc517863058"/>
       <w:r>
         <w:lastRenderedPageBreak/>
         <w:t>Projektidee / Projektziel</w:t>
       </w:r>
-      <w:bookmarkEnd w:id="3"/>
-    </w:p>
-    <w:p>
-      <w:pPr>
-        <w:rPr>
-          <w:rFonts w:asciiTheme="majorHAnsi" w:eastAsiaTheme="majorEastAsia" w:hAnsiTheme="majorHAnsi" w:cstheme="majorBidi"/>
-          <w:color w:val="2E74B5" w:themeColor="accent1" w:themeShade="BF"/>
-          <w:sz w:val="32"/>
-          <w:szCs w:val="32"/>
-        </w:rPr>
-      </w:pPr>
+      <w:bookmarkEnd w:id="2"/>
+    </w:p>
+    <w:p>
+      <w:pPr>
+        <w:rPr>
+          <w:sz w:val="24"/>
+          <w:szCs w:val="24"/>
+        </w:rPr>
+      </w:pPr>
+      <w:proofErr w:type="spellStart"/>
+      <w:r>
+        <w:rPr>
+          <w:i/>
+          <w:sz w:val="24"/>
+          <w:szCs w:val="24"/>
+        </w:rPr>
+        <w:t>ToBuy</w:t>
+      </w:r>
+      <w:proofErr w:type="spellEnd"/>
+      <w:r>
+        <w:rPr>
+          <w:sz w:val="24"/>
+          <w:szCs w:val="24"/>
+        </w:rPr>
+        <w:t xml:space="preserve"> ist eine “</w:t>
+      </w:r>
+      <w:proofErr w:type="spellStart"/>
+      <w:r>
+        <w:rPr>
+          <w:sz w:val="24"/>
+          <w:szCs w:val="24"/>
+        </w:rPr>
+        <w:t>Todo</w:t>
+      </w:r>
+      <w:proofErr w:type="spellEnd"/>
+      <w:r>
+        <w:rPr>
+          <w:sz w:val="24"/>
+          <w:szCs w:val="24"/>
+        </w:rPr>
+        <w:t xml:space="preserve"> List” Applikation. Man kann diese benutzen, wenn man einkaufen geht. </w:t>
+      </w:r>
+      <w:r>
+        <w:rPr>
+          <w:sz w:val="24"/>
+          <w:szCs w:val="24"/>
+        </w:rPr>
+        <w:t xml:space="preserve">Die Motivation das Applikation zu entwickeln ist, dass 2018 </w:t>
+      </w:r>
+      <w:r>
+        <w:rPr>
+          <w:sz w:val="24"/>
+          <w:szCs w:val="24"/>
+        </w:rPr>
+        <w:t xml:space="preserve">Neujahrswünsche </w:t>
+      </w:r>
+      <w:r>
+        <w:rPr>
+          <w:sz w:val="24"/>
+          <w:szCs w:val="24"/>
+        </w:rPr>
+        <w:t>(eine</w:t>
+      </w:r>
+      <w:r>
+        <w:rPr>
+          <w:sz w:val="24"/>
+          <w:szCs w:val="24"/>
+        </w:rPr>
+        <w:t xml:space="preserve"> App für Mama </w:t>
+      </w:r>
+      <w:r>
+        <w:rPr>
+          <w:sz w:val="24"/>
+          <w:szCs w:val="24"/>
+        </w:rPr>
+        <w:t>schreiben</w:t>
+      </w:r>
+      <w:r>
+        <w:rPr>
+          <w:sz w:val="24"/>
+          <w:szCs w:val="24"/>
+        </w:rPr>
+        <w:t>)</w:t>
+      </w:r>
+      <w:r>
+        <w:rPr>
+          <w:sz w:val="24"/>
+          <w:szCs w:val="24"/>
+        </w:rPr>
+        <w:t xml:space="preserve"> erfüllen.</w:t>
+      </w:r>
+      <w:r>
+        <w:rPr>
+          <w:sz w:val="24"/>
+          <w:szCs w:val="24"/>
+        </w:rPr>
+        <w:t xml:space="preserve"> C</w:t>
+      </w:r>
+      <w:r>
+        <w:rPr>
+          <w:sz w:val="24"/>
+          <w:szCs w:val="24"/>
+        </w:rPr>
+        <w:t>#</w:t>
+      </w:r>
+      <w:r>
+        <w:rPr>
+          <w:sz w:val="24"/>
+          <w:szCs w:val="24"/>
+        </w:rPr>
+        <w:t xml:space="preserve"> ist mein erste programmieren Sprache. Das ist auch einen gute Chance C</w:t>
+      </w:r>
+      <w:r>
+        <w:rPr>
+          <w:sz w:val="24"/>
+          <w:szCs w:val="24"/>
+        </w:rPr>
+        <w:t>#</w:t>
+      </w:r>
+      <w:r>
+        <w:rPr>
+          <w:sz w:val="24"/>
+          <w:szCs w:val="24"/>
+        </w:rPr>
+        <w:t xml:space="preserve"> OOP (</w:t>
+      </w:r>
+      <w:proofErr w:type="spellStart"/>
+      <w:r>
+        <w:rPr>
+          <w:sz w:val="24"/>
+          <w:szCs w:val="24"/>
+        </w:rPr>
+        <w:t>Object</w:t>
+      </w:r>
+      <w:r>
+        <w:rPr>
+          <w:sz w:val="24"/>
+          <w:szCs w:val="24"/>
+        </w:rPr>
+        <w:t>-o</w:t>
+      </w:r>
+      <w:r>
+        <w:rPr>
+          <w:sz w:val="24"/>
+          <w:szCs w:val="24"/>
+        </w:rPr>
+        <w:t>riented</w:t>
+      </w:r>
+      <w:proofErr w:type="spellEnd"/>
+      <w:r>
+        <w:rPr>
+          <w:sz w:val="24"/>
+          <w:szCs w:val="24"/>
+        </w:rPr>
+        <w:t xml:space="preserve"> </w:t>
+      </w:r>
+      <w:proofErr w:type="spellStart"/>
+      <w:r>
+        <w:rPr>
+          <w:sz w:val="24"/>
+          <w:szCs w:val="24"/>
+        </w:rPr>
+        <w:t>programming</w:t>
+      </w:r>
+      <w:proofErr w:type="spellEnd"/>
+      <w:r>
+        <w:rPr>
+          <w:sz w:val="24"/>
+          <w:szCs w:val="24"/>
+        </w:rPr>
+        <w:t xml:space="preserve">) programmieren wiederholen. Meine Ausbildungsfirma verendet meisten .NET Technik. Bei </w:t>
+      </w:r>
+      <w:r>
+        <w:rPr>
+          <w:sz w:val="24"/>
+          <w:szCs w:val="24"/>
+        </w:rPr>
+        <w:t>diesem Projekt</w:t>
+      </w:r>
+      <w:r>
+        <w:rPr>
+          <w:sz w:val="24"/>
+          <w:szCs w:val="24"/>
+        </w:rPr>
+        <w:t xml:space="preserve"> kann ich WPF Desktop Anwendung Entwicklung lernen. </w:t>
+      </w:r>
+      <w:r>
+        <w:rPr>
+          <w:sz w:val="24"/>
+          <w:szCs w:val="24"/>
+        </w:rPr>
+        <w:t>Als Entwickler ist Design Fähigkeit nötig. Das kann ich auch in diesem Projekt üben.</w:t>
+      </w:r>
+    </w:p>
+    <w:p>
+      <w:pPr>
+        <w:rPr>
+          <w:sz w:val="24"/>
+          <w:szCs w:val="24"/>
+        </w:rPr>
+      </w:pPr>
+      <w:r>
+        <w:rPr>
+          <w:sz w:val="24"/>
+          <w:szCs w:val="24"/>
+        </w:rPr>
+        <w:drawing>
+          <wp:anchor distT="0" distB="0" distL="114300" distR="114300" simplePos="0" relativeHeight="251674624" behindDoc="1" locked="0" layoutInCell="1" allowOverlap="1" wp14:anchorId="56A2C28C" wp14:editId="4ED45EB4">
+            <wp:simplePos x="0" y="0"/>
+            <wp:positionH relativeFrom="column">
+              <wp:posOffset>621030</wp:posOffset>
+            </wp:positionH>
+            <wp:positionV relativeFrom="paragraph">
+              <wp:posOffset>367030</wp:posOffset>
+            </wp:positionV>
+            <wp:extent cx="4019550" cy="5311775"/>
+            <wp:effectExtent l="0" t="0" r="0" b="3175"/>
+            <wp:wrapTopAndBottom/>
+            <wp:docPr id="1" name="Picture 2" descr="MainWindow">
+              <a:extLst xmlns:a="http://schemas.openxmlformats.org/drawingml/2006/main">
+                <a:ext uri="{FF2B5EF4-FFF2-40B4-BE49-F238E27FC236}">
+                  <a16:creationId xmlns:a16="http://schemas.microsoft.com/office/drawing/2014/main" id="{F468879B-27C1-45A3-8FD0-7415C1BB80AC}"/>
+                </a:ext>
+              </a:extLst>
+            </wp:docPr>
+            <wp:cNvGraphicFramePr>
+              <a:graphicFrameLocks xmlns:a="http://schemas.openxmlformats.org/drawingml/2006/main" noChangeAspect="1"/>
+            </wp:cNvGraphicFramePr>
+            <a:graphic xmlns:a="http://schemas.openxmlformats.org/drawingml/2006/main">
+              <a:graphicData uri="http://schemas.openxmlformats.org/drawingml/2006/picture">
+                <pic:pic xmlns:pic="http://schemas.openxmlformats.org/drawingml/2006/picture">
+                  <pic:nvPicPr>
+                    <pic:cNvPr id="3" name="Picture 2" descr="MainWindow">
+                      <a:extLst>
+                        <a:ext uri="{FF2B5EF4-FFF2-40B4-BE49-F238E27FC236}">
+                          <a16:creationId xmlns:a16="http://schemas.microsoft.com/office/drawing/2014/main" id="{F468879B-27C1-45A3-8FD0-7415C1BB80AC}"/>
+                        </a:ext>
+                      </a:extLst>
+                    </pic:cNvPr>
+                    <pic:cNvPicPr>
+                      <a:picLocks noChangeAspect="1"/>
+                    </pic:cNvPicPr>
+                  </pic:nvPicPr>
+                  <pic:blipFill rotWithShape="1">
+                    <a:blip r:embed="rId36">
+                      <a:extLst>
+                        <a:ext uri="{28A0092B-C50C-407E-A947-70E740481C1C}">
+                          <a14:useLocalDpi xmlns:a14="http://schemas.microsoft.com/office/drawing/2010/main" val="0"/>
+                        </a:ext>
+                      </a:extLst>
+                    </a:blip>
+                    <a:srcRect l="1452" t="3753" r="1160" b="971"/>
+                    <a:stretch/>
+                  </pic:blipFill>
+                  <pic:spPr>
+                    <a:xfrm>
+                      <a:off x="0" y="0"/>
+                      <a:ext cx="4019550" cy="5311775"/>
+                    </a:xfrm>
+                    <a:prstGeom prst="rect">
+                      <a:avLst/>
+                    </a:prstGeom>
+                  </pic:spPr>
+                </pic:pic>
+              </a:graphicData>
+            </a:graphic>
+            <wp14:sizeRelH relativeFrom="margin">
+              <wp14:pctWidth>0</wp14:pctWidth>
+            </wp14:sizeRelH>
+            <wp14:sizeRelV relativeFrom="margin">
+              <wp14:pctHeight>0</wp14:pctHeight>
+            </wp14:sizeRelV>
+          </wp:anchor>
+        </w:drawing>
+      </w:r>
+      <w:r>
+        <w:rPr>
+          <w:sz w:val="24"/>
+          <w:szCs w:val="24"/>
+        </w:rPr>
+        <w:t>Wenn das Umbenennen abgeschlossen wurde, soll dies folgendermaßen aussehen:</w:t>
+      </w:r>
+      <w:r>
+        <w:rPr>
+          <w:sz w:val="24"/>
+          <w:szCs w:val="24"/>
+        </w:rPr>
+        <w:br/>
+      </w:r>
+      <w:r>
+        <w:br/>
+      </w:r>
+      <w:r>
+        <w:rPr>
+          <w:sz w:val="24"/>
+          <w:szCs w:val="24"/>
+        </w:rPr>
+        <w:t xml:space="preserve">Benutzer kann neue </w:t>
+      </w:r>
+      <w:r>
+        <w:rPr>
+          <w:sz w:val="24"/>
+          <w:szCs w:val="24"/>
+        </w:rPr>
+        <w:t>Einkaufens Liste</w:t>
+      </w:r>
+      <w:r>
+        <w:rPr>
+          <w:sz w:val="24"/>
+          <w:szCs w:val="24"/>
+        </w:rPr>
+        <w:t xml:space="preserve"> als Wochentage</w:t>
+      </w:r>
+      <w:r>
+        <w:rPr>
+          <w:sz w:val="24"/>
+          <w:szCs w:val="24"/>
+        </w:rPr>
+        <w:t xml:space="preserve"> erstellen.  Bei jeder Liste kann man neue Artikel hinzufügen. Wenn Benutzer einen Artikel gekauft hat. Er kann sich der Artikel maskieren. Man kann jeden Artikel in einer Liste löschen oder alle Artikel in einer Liste auslassen.</w:t>
+      </w:r>
+      <w:r>
+        <w:t xml:space="preserve"> Wenn es viele Artikel gibt, man kann die Artikel sortieren. Das ist auch möglich, dass Benutzer </w:t>
+      </w:r>
+      <w:r>
+        <w:t>die aktuelle Liste ausdrucken.</w:t>
+      </w:r>
       <w:r>
         <w:br w:type="page"/>
       </w:r>
@@ -2800,36 +3193,293 @@
       <w:pPr>
         <w:pStyle w:val="Heading1"/>
       </w:pPr>
-      <w:bookmarkStart w:id="4" w:name="_Toc517863059"/>
+      <w:bookmarkStart w:id="3" w:name="_Toc517863059"/>
       <w:r>
         <w:lastRenderedPageBreak/>
         <w:t>Anforderungsanalyse</w:t>
       </w:r>
-      <w:bookmarkEnd w:id="4"/>
-    </w:p>
-    <w:p>
-      <w:pPr>
-        <w:rPr>
-          <w:rFonts w:asciiTheme="majorHAnsi" w:eastAsiaTheme="majorEastAsia" w:hAnsiTheme="majorHAnsi" w:cstheme="majorBidi"/>
-          <w:color w:val="2E74B5" w:themeColor="accent1" w:themeShade="BF"/>
-          <w:sz w:val="32"/>
-          <w:szCs w:val="32"/>
-        </w:rPr>
-      </w:pPr>
-      <w:r>
-        <w:br w:type="page"/>
-      </w:r>
-    </w:p>
-    <w:p>
-      <w:pPr>
-        <w:pStyle w:val="Heading2"/>
-      </w:pPr>
-      <w:bookmarkStart w:id="5" w:name="_Toc517863060"/>
-      <w:r>
-        <w:lastRenderedPageBreak/>
-        <w:t>Soll Kriterien</w:t>
-      </w:r>
-      <w:bookmarkEnd w:id="5"/>
+      <w:bookmarkEnd w:id="3"/>
+    </w:p>
+    <w:p/>
+    <w:p>
+      <w:pPr>
+        <w:rPr>
+          <w:sz w:val="24"/>
+          <w:szCs w:val="24"/>
+        </w:rPr>
+      </w:pPr>
+      <w:r>
+        <w:rPr>
+          <w:sz w:val="24"/>
+          <w:szCs w:val="24"/>
+        </w:rPr>
+        <w:t>LIST BEARBEITEN</w:t>
+      </w:r>
+    </w:p>
+    <w:p>
+      <w:pPr>
+        <w:pStyle w:val="ListParagraph"/>
+        <w:numPr>
+          <w:ilvl w:val="0"/>
+          <w:numId w:val="8"/>
+        </w:numPr>
+        <w:rPr>
+          <w:sz w:val="24"/>
+          <w:szCs w:val="24"/>
+        </w:rPr>
+      </w:pPr>
+      <w:r>
+        <w:rPr>
+          <w:sz w:val="24"/>
+          <w:szCs w:val="24"/>
+        </w:rPr>
+        <w:t xml:space="preserve">Liste als </w:t>
+      </w:r>
+      <w:proofErr w:type="spellStart"/>
+      <w:r>
+        <w:rPr>
+          <w:sz w:val="24"/>
+          <w:szCs w:val="24"/>
+        </w:rPr>
+        <w:t>Hauptelementedarstellung</w:t>
+      </w:r>
+      <w:proofErr w:type="spellEnd"/>
+      <w:r>
+        <w:rPr>
+          <w:sz w:val="24"/>
+          <w:szCs w:val="24"/>
+        </w:rPr>
+        <w:t xml:space="preserve">. </w:t>
+      </w:r>
+    </w:p>
+    <w:p>
+      <w:pPr>
+        <w:pStyle w:val="ListParagraph"/>
+        <w:numPr>
+          <w:ilvl w:val="0"/>
+          <w:numId w:val="8"/>
+        </w:numPr>
+        <w:rPr>
+          <w:sz w:val="24"/>
+          <w:szCs w:val="24"/>
+        </w:rPr>
+      </w:pPr>
+      <w:r>
+        <w:rPr>
+          <w:sz w:val="24"/>
+          <w:szCs w:val="24"/>
+        </w:rPr>
+        <w:t>Der User kann einen neuen „</w:t>
+      </w:r>
+      <w:proofErr w:type="spellStart"/>
+      <w:r>
+        <w:rPr>
+          <w:sz w:val="24"/>
+          <w:szCs w:val="24"/>
+        </w:rPr>
+        <w:t>ToBuy</w:t>
+      </w:r>
+      <w:proofErr w:type="spellEnd"/>
+      <w:r>
+        <w:rPr>
+          <w:sz w:val="24"/>
+          <w:szCs w:val="24"/>
+        </w:rPr>
+        <w:t>“ Artikel hinzufügen.</w:t>
+      </w:r>
+    </w:p>
+    <w:p>
+      <w:pPr>
+        <w:pStyle w:val="ListParagraph"/>
+        <w:numPr>
+          <w:ilvl w:val="0"/>
+          <w:numId w:val="8"/>
+        </w:numPr>
+        <w:rPr>
+          <w:sz w:val="24"/>
+          <w:szCs w:val="24"/>
+        </w:rPr>
+      </w:pPr>
+      <w:r>
+        <w:rPr>
+          <w:sz w:val="24"/>
+          <w:szCs w:val="24"/>
+        </w:rPr>
+        <w:t>Der User kann einzelne Artikel von der Liste entfernen.</w:t>
+      </w:r>
+    </w:p>
+    <w:p>
+      <w:pPr>
+        <w:pStyle w:val="ListParagraph"/>
+        <w:numPr>
+          <w:ilvl w:val="0"/>
+          <w:numId w:val="8"/>
+        </w:numPr>
+        <w:rPr>
+          <w:sz w:val="24"/>
+          <w:szCs w:val="24"/>
+        </w:rPr>
+      </w:pPr>
+      <w:r>
+        <w:rPr>
+          <w:sz w:val="24"/>
+          <w:szCs w:val="24"/>
+        </w:rPr>
+        <w:t>Der User kann alle Artikel löschen.</w:t>
+      </w:r>
+    </w:p>
+    <w:p>
+      <w:pPr>
+        <w:pStyle w:val="ListParagraph"/>
+        <w:numPr>
+          <w:ilvl w:val="0"/>
+          <w:numId w:val="8"/>
+        </w:numPr>
+        <w:rPr>
+          <w:sz w:val="24"/>
+          <w:szCs w:val="24"/>
+        </w:rPr>
+      </w:pPr>
+      <w:r>
+        <w:rPr>
+          <w:sz w:val="24"/>
+          <w:szCs w:val="24"/>
+        </w:rPr>
+        <w:t>Der User kann die Liste nach Bedingung sortieren.</w:t>
+      </w:r>
+    </w:p>
+    <w:p>
+      <w:pPr>
+        <w:rPr>
+          <w:sz w:val="24"/>
+          <w:szCs w:val="24"/>
+        </w:rPr>
+      </w:pPr>
+      <w:r>
+        <w:rPr>
+          <w:sz w:val="24"/>
+          <w:szCs w:val="24"/>
+        </w:rPr>
+        <w:t>DATEN SPEICHERN</w:t>
+      </w:r>
+    </w:p>
+    <w:p>
+      <w:pPr>
+        <w:pStyle w:val="ListParagraph"/>
+        <w:numPr>
+          <w:ilvl w:val="0"/>
+          <w:numId w:val="9"/>
+        </w:numPr>
+        <w:rPr>
+          <w:sz w:val="24"/>
+          <w:szCs w:val="24"/>
+        </w:rPr>
+      </w:pPr>
+      <w:r>
+        <w:rPr>
+          <w:sz w:val="24"/>
+          <w:szCs w:val="24"/>
+        </w:rPr>
+        <w:t>Der User kann die Daten als JSON Datei in Lokal speichern.</w:t>
+      </w:r>
+    </w:p>
+    <w:p>
+      <w:pPr>
+        <w:pStyle w:val="ListParagraph"/>
+        <w:numPr>
+          <w:ilvl w:val="0"/>
+          <w:numId w:val="9"/>
+        </w:numPr>
+        <w:rPr>
+          <w:sz w:val="24"/>
+          <w:szCs w:val="24"/>
+        </w:rPr>
+      </w:pPr>
+      <w:r>
+        <w:rPr>
+          <w:sz w:val="24"/>
+          <w:szCs w:val="24"/>
+        </w:rPr>
+        <w:t>Wenn die App wieder gestartet wird, können die Daten wieder geladen werden.</w:t>
+      </w:r>
+    </w:p>
+    <w:p>
+      <w:pPr>
+        <w:pStyle w:val="ListParagraph"/>
+        <w:numPr>
+          <w:ilvl w:val="0"/>
+          <w:numId w:val="9"/>
+        </w:numPr>
+        <w:rPr>
+          <w:sz w:val="24"/>
+          <w:szCs w:val="24"/>
+        </w:rPr>
+      </w:pPr>
+      <w:r>
+        <w:rPr>
+          <w:sz w:val="24"/>
+          <w:szCs w:val="24"/>
+        </w:rPr>
+        <w:t>Vor dem Herunterfahren der App, werden die Daten automatisch gespeichert.</w:t>
+      </w:r>
+    </w:p>
+    <w:p>
+      <w:pPr>
+        <w:rPr>
+          <w:sz w:val="24"/>
+          <w:szCs w:val="24"/>
+        </w:rPr>
+      </w:pPr>
+      <w:r>
+        <w:rPr>
+          <w:sz w:val="24"/>
+          <w:szCs w:val="24"/>
+        </w:rPr>
+        <w:t>BNUTZERFREUNDLICH</w:t>
+      </w:r>
+    </w:p>
+    <w:p>
+      <w:pPr>
+        <w:pStyle w:val="ListParagraph"/>
+        <w:numPr>
+          <w:ilvl w:val="0"/>
+          <w:numId w:val="10"/>
+        </w:numPr>
+        <w:rPr>
+          <w:sz w:val="24"/>
+          <w:szCs w:val="24"/>
+        </w:rPr>
+      </w:pPr>
+      <w:r>
+        <w:rPr>
+          <w:sz w:val="24"/>
+          <w:szCs w:val="24"/>
+        </w:rPr>
+        <w:t>Zielbenutzer kommt aus China, dieser Umstand muss berücksichtigt werden.</w:t>
+      </w:r>
+    </w:p>
+    <w:p>
+      <w:pPr>
+        <w:pStyle w:val="ListParagraph"/>
+        <w:numPr>
+          <w:ilvl w:val="0"/>
+          <w:numId w:val="10"/>
+        </w:numPr>
+      </w:pPr>
+      <w:r>
+        <w:rPr>
+          <w:sz w:val="24"/>
+          <w:szCs w:val="24"/>
+        </w:rPr>
+        <w:t>Bei der PC Applikation, ist das Bearbeiten per Tastatur mögli</w:t>
+      </w:r>
+      <w:r>
+        <w:rPr>
+          <w:sz w:val="24"/>
+          <w:szCs w:val="24"/>
+        </w:rPr>
+        <w:t>ch.</w:t>
+      </w:r>
     </w:p>
     <w:p>
       <w:pPr>
@@ -2846,38 +3496,14 @@
     </w:p>
     <w:p>
       <w:pPr>
-        <w:pStyle w:val="Heading2"/>
-      </w:pPr>
-      <w:bookmarkStart w:id="6" w:name="_Toc517863061"/>
-      <w:r>
-        <w:lastRenderedPageBreak/>
-        <w:t>Kann Kriterien</w:t>
-      </w:r>
-      <w:bookmarkEnd w:id="6"/>
-    </w:p>
-    <w:p>
-      <w:pPr>
-        <w:rPr>
-          <w:rFonts w:asciiTheme="majorHAnsi" w:eastAsiaTheme="majorEastAsia" w:hAnsiTheme="majorHAnsi" w:cstheme="majorBidi"/>
-          <w:color w:val="2E74B5" w:themeColor="accent1" w:themeShade="BF"/>
-          <w:sz w:val="26"/>
-          <w:szCs w:val="26"/>
-        </w:rPr>
-      </w:pPr>
-      <w:r>
-        <w:br w:type="page"/>
-      </w:r>
-    </w:p>
-    <w:p>
-      <w:pPr>
         <w:pStyle w:val="Heading1"/>
       </w:pPr>
-      <w:bookmarkStart w:id="7" w:name="_Toc517863062"/>
+      <w:bookmarkStart w:id="4" w:name="_Toc517863062"/>
       <w:r>
         <w:lastRenderedPageBreak/>
         <w:t>Projektverlauf</w:t>
       </w:r>
-      <w:bookmarkEnd w:id="7"/>
+      <w:bookmarkEnd w:id="4"/>
     </w:p>
     <w:p>
       <w:pPr>
@@ -2885,14 +3511,14 @@
           <w:rStyle w:val="Heading2Char"/>
         </w:rPr>
       </w:pPr>
-      <w:bookmarkStart w:id="8" w:name="_Toc517863063"/>
+      <w:bookmarkStart w:id="5" w:name="_Toc517863063"/>
       <w:r>
         <w:rPr>
           <w:rStyle w:val="Heading2Char"/>
         </w:rPr>
         <w:t>Allgemeines</w:t>
       </w:r>
-      <w:bookmarkEnd w:id="8"/>
+      <w:bookmarkEnd w:id="5"/>
     </w:p>
     <w:p>
       <w:pPr>
@@ -3504,20 +4130,52 @@
         </w:rPr>
         <w:t>Dokumentation erstellt</w:t>
       </w:r>
-      <w:r>
-        <w:br w:type="page"/>
-      </w:r>
+      <w:bookmarkStart w:id="6" w:name="_Toc517863064"/>
+    </w:p>
+    <w:p>
+      <w:pPr>
+        <w:pStyle w:val="ListParagraph"/>
+        <w:numPr>
+          <w:ilvl w:val="0"/>
+          <w:numId w:val="6"/>
+        </w:numPr>
+        <w:rPr>
+          <w:rFonts w:ascii="Arial" w:hAnsi="Arial" w:cs="Arial"/>
+          <w:sz w:val="24"/>
+          <w:szCs w:val="24"/>
+          <w:u w:val="single"/>
+        </w:rPr>
+      </w:pPr>
+    </w:p>
+    <w:p>
+      <w:pPr>
+        <w:pStyle w:val="ListParagraph"/>
+        <w:numPr>
+          <w:ilvl w:val="0"/>
+          <w:numId w:val="6"/>
+        </w:numPr>
+        <w:rPr>
+          <w:rFonts w:ascii="Arial" w:hAnsi="Arial" w:cs="Arial"/>
+          <w:sz w:val="24"/>
+          <w:szCs w:val="24"/>
+          <w:u w:val="single"/>
+        </w:rPr>
+      </w:pPr>
     </w:p>
     <w:p>
       <w:pPr>
         <w:pStyle w:val="Heading2"/>
-      </w:pPr>
-      <w:bookmarkStart w:id="9" w:name="_Toc517863064"/>
-      <w:r>
-        <w:lastRenderedPageBreak/>
+        <w:rPr>
+          <w:rFonts w:ascii="Arial" w:hAnsi="Arial" w:cs="Arial"/>
+          <w:sz w:val="24"/>
+          <w:szCs w:val="24"/>
+          <w:u w:val="single"/>
+        </w:rPr>
+      </w:pPr>
+      <w:r>
         <w:t>Implementierung</w:t>
       </w:r>
-      <w:bookmarkEnd w:id="9"/>
+      <w:bookmarkEnd w:id="6"/>
     </w:p>
     <w:p>
       <w:pPr>
@@ -3529,6 +4187,30 @@
         </w:rPr>
       </w:pPr>
       <w:r>
+        <w:t>Bei der Implementierung habe ich als erstes die GUI designt um schon einmal den Aufbau des Programms zu haben. Darauf folgten die Implementierung von den zwei Klassen „</w:t>
+      </w:r>
+      <w:proofErr w:type="spellStart"/>
+      <w:r>
+        <w:t>ShoppingList</w:t>
+      </w:r>
+      <w:proofErr w:type="spellEnd"/>
+      <w:r>
+        <w:t>“ und „</w:t>
+      </w:r>
+      <w:proofErr w:type="spellStart"/>
+      <w:r>
+        <w:t>ToBuy</w:t>
+      </w:r>
+      <w:proofErr w:type="spellEnd"/>
+      <w:r>
+        <w:t>“. Diese wurden benötigt um die Funktionen in der GUI zu Verfügung zu stellen. Dafür mussten diese mit</w:t>
+      </w:r>
+      <w:bookmarkStart w:id="7" w:name="_GoBack"/>
+      <w:bookmarkEnd w:id="7"/>
+      <w:r>
+        <w:t xml:space="preserve"> der grafischen Oberfläche verknüpft werden.</w:t>
+      </w:r>
+      <w:r>
         <w:br w:type="page"/>
       </w:r>
     </w:p>
@@ -3536,12 +4218,12 @@
       <w:pPr>
         <w:pStyle w:val="Heading2"/>
       </w:pPr>
-      <w:bookmarkStart w:id="10" w:name="_Toc517863065"/>
+      <w:bookmarkStart w:id="8" w:name="_Toc517863065"/>
       <w:r>
         <w:lastRenderedPageBreak/>
         <w:t>Test</w:t>
       </w:r>
-      <w:bookmarkEnd w:id="10"/>
+      <w:bookmarkEnd w:id="8"/>
     </w:p>
     <w:p>
       <w:pPr>
@@ -3560,12 +4242,12 @@
       <w:pPr>
         <w:pStyle w:val="Heading1"/>
       </w:pPr>
-      <w:bookmarkStart w:id="11" w:name="_Toc517863066"/>
+      <w:bookmarkStart w:id="9" w:name="_Toc517863066"/>
       <w:r>
         <w:lastRenderedPageBreak/>
         <w:t>Klassen-Struktur / UML</w:t>
       </w:r>
-      <w:bookmarkEnd w:id="11"/>
+      <w:bookmarkEnd w:id="9"/>
     </w:p>
     <w:p>
       <w:pPr>
@@ -3584,12 +4266,12 @@
       <w:pPr>
         <w:pStyle w:val="Heading1"/>
       </w:pPr>
-      <w:bookmarkStart w:id="12" w:name="_Toc517863067"/>
+      <w:bookmarkStart w:id="10" w:name="_Toc517863067"/>
       <w:r>
         <w:lastRenderedPageBreak/>
         <w:t>Bedienung</w:t>
       </w:r>
-      <w:bookmarkEnd w:id="12"/>
+      <w:bookmarkEnd w:id="10"/>
     </w:p>
     <w:p>
       <w:pPr>
@@ -3608,12 +4290,12 @@
       <w:pPr>
         <w:pStyle w:val="Heading2"/>
       </w:pPr>
-      <w:bookmarkStart w:id="13" w:name="_Toc517863068"/>
+      <w:bookmarkStart w:id="11" w:name="_Toc517863068"/>
       <w:r>
         <w:lastRenderedPageBreak/>
         <w:t>Ziel</w:t>
       </w:r>
-      <w:bookmarkEnd w:id="13"/>
+      <w:bookmarkEnd w:id="11"/>
     </w:p>
     <w:p>
       <w:pPr>
@@ -3632,12 +4314,12 @@
       <w:pPr>
         <w:pStyle w:val="Heading2"/>
       </w:pPr>
-      <w:bookmarkStart w:id="14" w:name="_Toc517863069"/>
+      <w:bookmarkStart w:id="12" w:name="_Toc517863069"/>
       <w:r>
         <w:lastRenderedPageBreak/>
         <w:t>Use01</w:t>
       </w:r>
-      <w:bookmarkEnd w:id="14"/>
+      <w:bookmarkEnd w:id="12"/>
     </w:p>
     <w:p>
       <w:pPr>
@@ -3656,12 +4338,12 @@
       <w:pPr>
         <w:pStyle w:val="Heading2"/>
       </w:pPr>
-      <w:bookmarkStart w:id="15" w:name="_Toc517863070"/>
+      <w:bookmarkStart w:id="13" w:name="_Toc517863070"/>
       <w:r>
         <w:lastRenderedPageBreak/>
         <w:t>Use02</w:t>
       </w:r>
-      <w:bookmarkEnd w:id="15"/>
+      <w:bookmarkEnd w:id="13"/>
     </w:p>
     <w:p>
       <w:pPr>
@@ -3680,12 +4362,12 @@
       <w:pPr>
         <w:pStyle w:val="Heading2"/>
       </w:pPr>
-      <w:bookmarkStart w:id="16" w:name="_Toc517863071"/>
+      <w:bookmarkStart w:id="14" w:name="_Toc517863071"/>
       <w:r>
         <w:lastRenderedPageBreak/>
         <w:t>Use03</w:t>
       </w:r>
-      <w:bookmarkEnd w:id="16"/>
+      <w:bookmarkEnd w:id="14"/>
     </w:p>
     <w:p>
       <w:pPr>
@@ -3704,12 +4386,12 @@
       <w:pPr>
         <w:pStyle w:val="Heading2"/>
       </w:pPr>
-      <w:bookmarkStart w:id="17" w:name="_Toc517863072"/>
+      <w:bookmarkStart w:id="15" w:name="_Toc517863072"/>
       <w:r>
         <w:lastRenderedPageBreak/>
         <w:t>Use04</w:t>
       </w:r>
-      <w:bookmarkEnd w:id="17"/>
+      <w:bookmarkEnd w:id="15"/>
     </w:p>
     <w:p>
       <w:pPr>
@@ -3728,12 +4410,12 @@
       <w:pPr>
         <w:pStyle w:val="Heading2"/>
       </w:pPr>
-      <w:bookmarkStart w:id="18" w:name="_Toc517863073"/>
+      <w:bookmarkStart w:id="16" w:name="_Toc517863073"/>
       <w:r>
         <w:lastRenderedPageBreak/>
         <w:t>Use05</w:t>
       </w:r>
-      <w:bookmarkEnd w:id="18"/>
+      <w:bookmarkEnd w:id="16"/>
     </w:p>
     <w:p>
       <w:pPr>
@@ -3752,12 +4434,12 @@
       <w:pPr>
         <w:pStyle w:val="Heading2"/>
       </w:pPr>
-      <w:bookmarkStart w:id="19" w:name="_Toc517863074"/>
+      <w:bookmarkStart w:id="17" w:name="_Toc517863074"/>
       <w:r>
         <w:lastRenderedPageBreak/>
         <w:t>Use06</w:t>
       </w:r>
-      <w:bookmarkEnd w:id="19"/>
+      <w:bookmarkEnd w:id="17"/>
     </w:p>
     <w:p>
       <w:pPr>
@@ -3776,12 +4458,12 @@
       <w:pPr>
         <w:pStyle w:val="Heading2"/>
       </w:pPr>
-      <w:bookmarkStart w:id="20" w:name="_Toc517863075"/>
+      <w:bookmarkStart w:id="18" w:name="_Toc517863075"/>
       <w:r>
         <w:lastRenderedPageBreak/>
         <w:t>Use07</w:t>
       </w:r>
-      <w:bookmarkEnd w:id="20"/>
+      <w:bookmarkEnd w:id="18"/>
     </w:p>
     <w:p>
       <w:pPr>
@@ -3800,12 +4482,12 @@
       <w:pPr>
         <w:pStyle w:val="Heading1"/>
       </w:pPr>
-      <w:bookmarkStart w:id="21" w:name="_Toc517863076"/>
+      <w:bookmarkStart w:id="19" w:name="_Toc517863076"/>
       <w:r>
         <w:lastRenderedPageBreak/>
         <w:t>Problematiken</w:t>
       </w:r>
-      <w:bookmarkEnd w:id="21"/>
+      <w:bookmarkEnd w:id="19"/>
     </w:p>
     <w:p>
       <w:pPr>
@@ -3824,12 +4506,12 @@
       <w:pPr>
         <w:pStyle w:val="Heading1"/>
       </w:pPr>
-      <w:bookmarkStart w:id="22" w:name="_Toc517863077"/>
+      <w:bookmarkStart w:id="20" w:name="_Toc517863077"/>
       <w:r>
         <w:lastRenderedPageBreak/>
         <w:t>Fazit</w:t>
       </w:r>
-      <w:bookmarkEnd w:id="22"/>
+      <w:bookmarkEnd w:id="20"/>
     </w:p>
     <w:sectPr>
       <w:pgSz w:w="11906" w:h="16838"/>
@@ -3846,6 +4528,232 @@
 <file path=word/numbering.xml><?xml version="1.0" encoding="utf-8"?>
 <w:numbering xmlns:wpc="http://schemas.microsoft.com/office/word/2010/wordprocessingCanvas" xmlns:cx="http://schemas.microsoft.com/office/drawing/2014/chartex" xmlns:cx1="http://schemas.microsoft.com/office/drawing/2015/9/8/chartex" xmlns:cx2="http://schemas.microsoft.com/office/drawing/2015/10/21/chartex" xmlns:cx3="http://schemas.microsoft.com/office/drawing/2016/5/9/chartex" xmlns:cx4="http://schemas.microsoft.com/office/drawing/2016/5/10/chartex" xmlns:cx5="http://schemas.microsoft.com/office/drawing/2016/5/11/chartex" xmlns:cx6="http://schemas.microsoft.com/office/drawing/2016/5/12/chartex" xmlns:cx7="http://schemas.microsoft.com/office/drawing/2016/5/13/chartex" xmlns:cx8="http://schemas.microsoft.com/office/drawing/2016/5/14/chartex" xmlns:mc="http://schemas.openxmlformats.org/markup-compatibility/2006" xmlns:aink="http://schemas.microsoft.com/office/drawing/2016/ink" xmlns:am3d="http://schemas.microsoft.com/office/drawing/2017/model3d" xmlns:o="urn:schemas-microsoft-com:office:office" xmlns:r="http://schemas.openxmlformats.org/officeDocument/2006/relationships" xmlns:m="http://schemas.openxmlformats.org/officeDocument/2006/math" xmlns:v="urn:schemas-microsoft-com:vml" xmlns:wp14="http://schemas.microsoft.com/office/word/2010/wordprocessingDrawing" xmlns:wp="http://schemas.openxmlformats.org/drawingml/2006/wordprocessingDrawing" xmlns:w10="urn:schemas-microsoft-com:office:word" xmlns:w="http://schemas.openxmlformats.org/wordprocessingml/2006/main" xmlns:w14="http://schemas.microsoft.com/office/word/2010/wordml" xmlns:w15="http://schemas.microsoft.com/office/word/2012/wordml" xmlns:w16cid="http://schemas.microsoft.com/office/word/2016/wordml/cid" xmlns:w16se="http://schemas.microsoft.com/office/word/2015/wordml/symex" xmlns:wpg="http://schemas.microsoft.com/office/word/2010/wordprocessingGroup" xmlns:wpi="http://schemas.microsoft.com/office/word/2010/wordprocessingInk" xmlns:wne="http://schemas.microsoft.com/office/word/2006/wordml" xmlns:wps="http://schemas.microsoft.com/office/word/2010/wordprocessingShape" mc:Ignorable="w14 w15 w16se w16cid wp14">
   <w:abstractNum w:abstractNumId="0" w15:restartNumberingAfterBreak="0">
+    <w:nsid w:val="02D374D2"/>
+    <w:multiLevelType w:val="hybridMultilevel"/>
+    <w:tmpl w:val="C3820A5A"/>
+    <w:lvl w:ilvl="0" w:tplc="04070001">
+      <w:start w:val="1"/>
+      <w:numFmt w:val="bullet"/>
+      <w:lvlText w:val=""/>
+      <w:lvlJc w:val="left"/>
+      <w:pPr>
+        <w:ind w:left="360" w:hanging="360"/>
+      </w:pPr>
+      <w:rPr>
+        <w:rFonts w:ascii="Symbol" w:hAnsi="Symbol" w:hint="default"/>
+      </w:rPr>
+    </w:lvl>
+    <w:lvl w:ilvl="1" w:tplc="04070003" w:tentative="1">
+      <w:start w:val="1"/>
+      <w:numFmt w:val="bullet"/>
+      <w:lvlText w:val="o"/>
+      <w:lvlJc w:val="left"/>
+      <w:pPr>
+        <w:ind w:left="1080" w:hanging="360"/>
+      </w:pPr>
+      <w:rPr>
+        <w:rFonts w:ascii="Courier New" w:hAnsi="Courier New" w:cs="Courier New" w:hint="default"/>
+      </w:rPr>
+    </w:lvl>
+    <w:lvl w:ilvl="2" w:tplc="04070005" w:tentative="1">
+      <w:start w:val="1"/>
+      <w:numFmt w:val="bullet"/>
+      <w:lvlText w:val=""/>
+      <w:lvlJc w:val="left"/>
+      <w:pPr>
+        <w:ind w:left="1800" w:hanging="360"/>
+      </w:pPr>
+      <w:rPr>
+        <w:rFonts w:ascii="Wingdings" w:hAnsi="Wingdings" w:hint="default"/>
+      </w:rPr>
+    </w:lvl>
+    <w:lvl w:ilvl="3" w:tplc="04070001" w:tentative="1">
+      <w:start w:val="1"/>
+      <w:numFmt w:val="bullet"/>
+      <w:lvlText w:val=""/>
+      <w:lvlJc w:val="left"/>
+      <w:pPr>
+        <w:ind w:left="2520" w:hanging="360"/>
+      </w:pPr>
+      <w:rPr>
+        <w:rFonts w:ascii="Symbol" w:hAnsi="Symbol" w:hint="default"/>
+      </w:rPr>
+    </w:lvl>
+    <w:lvl w:ilvl="4" w:tplc="04070003" w:tentative="1">
+      <w:start w:val="1"/>
+      <w:numFmt w:val="bullet"/>
+      <w:lvlText w:val="o"/>
+      <w:lvlJc w:val="left"/>
+      <w:pPr>
+        <w:ind w:left="3240" w:hanging="360"/>
+      </w:pPr>
+      <w:rPr>
+        <w:rFonts w:ascii="Courier New" w:hAnsi="Courier New" w:cs="Courier New" w:hint="default"/>
+      </w:rPr>
+    </w:lvl>
+    <w:lvl w:ilvl="5" w:tplc="04070005" w:tentative="1">
+      <w:start w:val="1"/>
+      <w:numFmt w:val="bullet"/>
+      <w:lvlText w:val=""/>
+      <w:lvlJc w:val="left"/>
+      <w:pPr>
+        <w:ind w:left="3960" w:hanging="360"/>
+      </w:pPr>
+      <w:rPr>
+        <w:rFonts w:ascii="Wingdings" w:hAnsi="Wingdings" w:hint="default"/>
+      </w:rPr>
+    </w:lvl>
+    <w:lvl w:ilvl="6" w:tplc="04070001" w:tentative="1">
+      <w:start w:val="1"/>
+      <w:numFmt w:val="bullet"/>
+      <w:lvlText w:val=""/>
+      <w:lvlJc w:val="left"/>
+      <w:pPr>
+        <w:ind w:left="4680" w:hanging="360"/>
+      </w:pPr>
+      <w:rPr>
+        <w:rFonts w:ascii="Symbol" w:hAnsi="Symbol" w:hint="default"/>
+      </w:rPr>
+    </w:lvl>
+    <w:lvl w:ilvl="7" w:tplc="04070003" w:tentative="1">
+      <w:start w:val="1"/>
+      <w:numFmt w:val="bullet"/>
+      <w:lvlText w:val="o"/>
+      <w:lvlJc w:val="left"/>
+      <w:pPr>
+        <w:ind w:left="5400" w:hanging="360"/>
+      </w:pPr>
+      <w:rPr>
+        <w:rFonts w:ascii="Courier New" w:hAnsi="Courier New" w:cs="Courier New" w:hint="default"/>
+      </w:rPr>
+    </w:lvl>
+    <w:lvl w:ilvl="8" w:tplc="04070005" w:tentative="1">
+      <w:start w:val="1"/>
+      <w:numFmt w:val="bullet"/>
+      <w:lvlText w:val=""/>
+      <w:lvlJc w:val="left"/>
+      <w:pPr>
+        <w:ind w:left="6120" w:hanging="360"/>
+      </w:pPr>
+      <w:rPr>
+        <w:rFonts w:ascii="Wingdings" w:hAnsi="Wingdings" w:hint="default"/>
+      </w:rPr>
+    </w:lvl>
+  </w:abstractNum>
+  <w:abstractNum w:abstractNumId="1" w15:restartNumberingAfterBreak="0">
+    <w:nsid w:val="04F72F98"/>
+    <w:multiLevelType w:val="hybridMultilevel"/>
+    <w:tmpl w:val="32961804"/>
+    <w:lvl w:ilvl="0" w:tplc="04070001">
+      <w:start w:val="1"/>
+      <w:numFmt w:val="bullet"/>
+      <w:lvlText w:val=""/>
+      <w:lvlJc w:val="left"/>
+      <w:pPr>
+        <w:ind w:left="360" w:hanging="360"/>
+      </w:pPr>
+      <w:rPr>
+        <w:rFonts w:ascii="Symbol" w:hAnsi="Symbol" w:hint="default"/>
+      </w:rPr>
+    </w:lvl>
+    <w:lvl w:ilvl="1" w:tplc="04070003" w:tentative="1">
+      <w:start w:val="1"/>
+      <w:numFmt w:val="bullet"/>
+      <w:lvlText w:val="o"/>
+      <w:lvlJc w:val="left"/>
+      <w:pPr>
+        <w:ind w:left="1080" w:hanging="360"/>
+      </w:pPr>
+      <w:rPr>
+        <w:rFonts w:ascii="Courier New" w:hAnsi="Courier New" w:cs="Courier New" w:hint="default"/>
+      </w:rPr>
+    </w:lvl>
+    <w:lvl w:ilvl="2" w:tplc="04070005" w:tentative="1">
+      <w:start w:val="1"/>
+      <w:numFmt w:val="bullet"/>
+      <w:lvlText w:val=""/>
+      <w:lvlJc w:val="left"/>
+      <w:pPr>
+        <w:ind w:left="1800" w:hanging="360"/>
+      </w:pPr>
+      <w:rPr>
+        <w:rFonts w:ascii="Wingdings" w:hAnsi="Wingdings" w:hint="default"/>
+      </w:rPr>
+    </w:lvl>
+    <w:lvl w:ilvl="3" w:tplc="04070001" w:tentative="1">
+      <w:start w:val="1"/>
+      <w:numFmt w:val="bullet"/>
+      <w:lvlText w:val=""/>
+      <w:lvlJc w:val="left"/>
+      <w:pPr>
+        <w:ind w:left="2520" w:hanging="360"/>
+      </w:pPr>
+      <w:rPr>
+        <w:rFonts w:ascii="Symbol" w:hAnsi="Symbol" w:hint="default"/>
+      </w:rPr>
+    </w:lvl>
+    <w:lvl w:ilvl="4" w:tplc="04070003" w:tentative="1">
+      <w:start w:val="1"/>
+      <w:numFmt w:val="bullet"/>
+      <w:lvlText w:val="o"/>
+      <w:lvlJc w:val="left"/>
+      <w:pPr>
+        <w:ind w:left="3240" w:hanging="360"/>
+      </w:pPr>
+      <w:rPr>
+        <w:rFonts w:ascii="Courier New" w:hAnsi="Courier New" w:cs="Courier New" w:hint="default"/>
+      </w:rPr>
+    </w:lvl>
+    <w:lvl w:ilvl="5" w:tplc="04070005" w:tentative="1">
+      <w:start w:val="1"/>
+      <w:numFmt w:val="bullet"/>
+      <w:lvlText w:val=""/>
+      <w:lvlJc w:val="left"/>
+      <w:pPr>
+        <w:ind w:left="3960" w:hanging="360"/>
+      </w:pPr>
+      <w:rPr>
+        <w:rFonts w:ascii="Wingdings" w:hAnsi="Wingdings" w:hint="default"/>
+      </w:rPr>
+    </w:lvl>
+    <w:lvl w:ilvl="6" w:tplc="04070001" w:tentative="1">
+      <w:start w:val="1"/>
+      <w:numFmt w:val="bullet"/>
+      <w:lvlText w:val=""/>
+      <w:lvlJc w:val="left"/>
+      <w:pPr>
+        <w:ind w:left="4680" w:hanging="360"/>
+      </w:pPr>
+      <w:rPr>
+        <w:rFonts w:ascii="Symbol" w:hAnsi="Symbol" w:hint="default"/>
+      </w:rPr>
+    </w:lvl>
+    <w:lvl w:ilvl="7" w:tplc="04070003" w:tentative="1">
+      <w:start w:val="1"/>
+      <w:numFmt w:val="bullet"/>
+      <w:lvlText w:val="o"/>
+      <w:lvlJc w:val="left"/>
+      <w:pPr>
+        <w:ind w:left="5400" w:hanging="360"/>
+      </w:pPr>
+      <w:rPr>
+        <w:rFonts w:ascii="Courier New" w:hAnsi="Courier New" w:cs="Courier New" w:hint="default"/>
+      </w:rPr>
+    </w:lvl>
+    <w:lvl w:ilvl="8" w:tplc="04070005" w:tentative="1">
+      <w:start w:val="1"/>
+      <w:numFmt w:val="bullet"/>
+      <w:lvlText w:val=""/>
+      <w:lvlJc w:val="left"/>
+      <w:pPr>
+        <w:ind w:left="6120" w:hanging="360"/>
+      </w:pPr>
+      <w:rPr>
+        <w:rFonts w:ascii="Wingdings" w:hAnsi="Wingdings" w:hint="default"/>
+      </w:rPr>
+    </w:lvl>
+  </w:abstractNum>
+  <w:abstractNum w:abstractNumId="2" w15:restartNumberingAfterBreak="0">
     <w:nsid w:val="0DF6472F"/>
     <w:multiLevelType w:val="hybridMultilevel"/>
     <w:tmpl w:val="2264DCE6"/>
@@ -3958,7 +4866,7 @@
       </w:rPr>
     </w:lvl>
   </w:abstractNum>
-  <w:abstractNum w:abstractNumId="1" w15:restartNumberingAfterBreak="0">
+  <w:abstractNum w:abstractNumId="3" w15:restartNumberingAfterBreak="0">
     <w:nsid w:val="0F334DC3"/>
     <w:multiLevelType w:val="hybridMultilevel"/>
     <w:tmpl w:val="CC463162"/>
@@ -4071,7 +4979,120 @@
       </w:rPr>
     </w:lvl>
   </w:abstractNum>
-  <w:abstractNum w:abstractNumId="2" w15:restartNumberingAfterBreak="0">
+  <w:abstractNum w:abstractNumId="4" w15:restartNumberingAfterBreak="0">
+    <w:nsid w:val="14F834E4"/>
+    <w:multiLevelType w:val="hybridMultilevel"/>
+    <w:tmpl w:val="92CC0D86"/>
+    <w:lvl w:ilvl="0" w:tplc="04070001">
+      <w:start w:val="1"/>
+      <w:numFmt w:val="bullet"/>
+      <w:lvlText w:val=""/>
+      <w:lvlJc w:val="left"/>
+      <w:pPr>
+        <w:ind w:left="360" w:hanging="360"/>
+      </w:pPr>
+      <w:rPr>
+        <w:rFonts w:ascii="Symbol" w:hAnsi="Symbol" w:hint="default"/>
+      </w:rPr>
+    </w:lvl>
+    <w:lvl w:ilvl="1" w:tplc="04070003" w:tentative="1">
+      <w:start w:val="1"/>
+      <w:numFmt w:val="bullet"/>
+      <w:lvlText w:val="o"/>
+      <w:lvlJc w:val="left"/>
+      <w:pPr>
+        <w:ind w:left="1080" w:hanging="360"/>
+      </w:pPr>
+      <w:rPr>
+        <w:rFonts w:ascii="Courier New" w:hAnsi="Courier New" w:cs="Courier New" w:hint="default"/>
+      </w:rPr>
+    </w:lvl>
+    <w:lvl w:ilvl="2" w:tplc="04070005" w:tentative="1">
+      <w:start w:val="1"/>
+      <w:numFmt w:val="bullet"/>
+      <w:lvlText w:val=""/>
+      <w:lvlJc w:val="left"/>
+      <w:pPr>
+        <w:ind w:left="1800" w:hanging="360"/>
+      </w:pPr>
+      <w:rPr>
+        <w:rFonts w:ascii="Wingdings" w:hAnsi="Wingdings" w:hint="default"/>
+      </w:rPr>
+    </w:lvl>
+    <w:lvl w:ilvl="3" w:tplc="04070001" w:tentative="1">
+      <w:start w:val="1"/>
+      <w:numFmt w:val="bullet"/>
+      <w:lvlText w:val=""/>
+      <w:lvlJc w:val="left"/>
+      <w:pPr>
+        <w:ind w:left="2520" w:hanging="360"/>
+      </w:pPr>
+      <w:rPr>
+        <w:rFonts w:ascii="Symbol" w:hAnsi="Symbol" w:hint="default"/>
+      </w:rPr>
+    </w:lvl>
+    <w:lvl w:ilvl="4" w:tplc="04070003" w:tentative="1">
+      <w:start w:val="1"/>
+      <w:numFmt w:val="bullet"/>
+      <w:lvlText w:val="o"/>
+      <w:lvlJc w:val="left"/>
+      <w:pPr>
+        <w:ind w:left="3240" w:hanging="360"/>
+      </w:pPr>
+      <w:rPr>
+        <w:rFonts w:ascii="Courier New" w:hAnsi="Courier New" w:cs="Courier New" w:hint="default"/>
+      </w:rPr>
+    </w:lvl>
+    <w:lvl w:ilvl="5" w:tplc="04070005" w:tentative="1">
+      <w:start w:val="1"/>
+      <w:numFmt w:val="bullet"/>
+      <w:lvlText w:val=""/>
+      <w:lvlJc w:val="left"/>
+      <w:pPr>
+        <w:ind w:left="3960" w:hanging="360"/>
+      </w:pPr>
+      <w:rPr>
+        <w:rFonts w:ascii="Wingdings" w:hAnsi="Wingdings" w:hint="default"/>
+      </w:rPr>
+    </w:lvl>
+    <w:lvl w:ilvl="6" w:tplc="04070001" w:tentative="1">
+      <w:start w:val="1"/>
+      <w:numFmt w:val="bullet"/>
+      <w:lvlText w:val=""/>
+      <w:lvlJc w:val="left"/>
+      <w:pPr>
+        <w:ind w:left="4680" w:hanging="360"/>
+      </w:pPr>
+      <w:rPr>
+        <w:rFonts w:ascii="Symbol" w:hAnsi="Symbol" w:hint="default"/>
+      </w:rPr>
+    </w:lvl>
+    <w:lvl w:ilvl="7" w:tplc="04070003" w:tentative="1">
+      <w:start w:val="1"/>
+      <w:numFmt w:val="bullet"/>
+      <w:lvlText w:val="o"/>
+      <w:lvlJc w:val="left"/>
+      <w:pPr>
+        <w:ind w:left="5400" w:hanging="360"/>
+      </w:pPr>
+      <w:rPr>
+        <w:rFonts w:ascii="Courier New" w:hAnsi="Courier New" w:cs="Courier New" w:hint="default"/>
+      </w:rPr>
+    </w:lvl>
+    <w:lvl w:ilvl="8" w:tplc="04070005" w:tentative="1">
+      <w:start w:val="1"/>
+      <w:numFmt w:val="bullet"/>
+      <w:lvlText w:val=""/>
+      <w:lvlJc w:val="left"/>
+      <w:pPr>
+        <w:ind w:left="6120" w:hanging="360"/>
+      </w:pPr>
+      <w:rPr>
+        <w:rFonts w:ascii="Wingdings" w:hAnsi="Wingdings" w:hint="default"/>
+      </w:rPr>
+    </w:lvl>
+  </w:abstractNum>
+  <w:abstractNum w:abstractNumId="5" w15:restartNumberingAfterBreak="0">
     <w:nsid w:val="31751B7C"/>
     <w:multiLevelType w:val="hybridMultilevel"/>
     <w:tmpl w:val="42D6855E"/>
@@ -4184,7 +5205,7 @@
       </w:rPr>
     </w:lvl>
   </w:abstractNum>
-  <w:abstractNum w:abstractNumId="3" w15:restartNumberingAfterBreak="0">
+  <w:abstractNum w:abstractNumId="6" w15:restartNumberingAfterBreak="0">
     <w:nsid w:val="3C4A11C6"/>
     <w:multiLevelType w:val="hybridMultilevel"/>
     <w:tmpl w:val="2B2EFBCE"/>
@@ -4297,7 +5318,7 @@
       </w:rPr>
     </w:lvl>
   </w:abstractNum>
-  <w:abstractNum w:abstractNumId="4" w15:restartNumberingAfterBreak="0">
+  <w:abstractNum w:abstractNumId="7" w15:restartNumberingAfterBreak="0">
     <w:nsid w:val="51463D83"/>
     <w:multiLevelType w:val="hybridMultilevel"/>
     <w:tmpl w:val="F6325CBA"/>
@@ -4410,7 +5431,7 @@
       </w:rPr>
     </w:lvl>
   </w:abstractNum>
-  <w:abstractNum w:abstractNumId="5" w15:restartNumberingAfterBreak="0">
+  <w:abstractNum w:abstractNumId="8" w15:restartNumberingAfterBreak="0">
     <w:nsid w:val="54E778C4"/>
     <w:multiLevelType w:val="hybridMultilevel"/>
     <w:tmpl w:val="A056AF8E"/>
@@ -4523,7 +5544,7 @@
       </w:rPr>
     </w:lvl>
   </w:abstractNum>
-  <w:abstractNum w:abstractNumId="6" w15:restartNumberingAfterBreak="0">
+  <w:abstractNum w:abstractNumId="9" w15:restartNumberingAfterBreak="0">
     <w:nsid w:val="5C917CBC"/>
     <w:multiLevelType w:val="hybridMultilevel"/>
     <w:tmpl w:val="05F49E3C"/>
@@ -4637,25 +5658,34 @@
     </w:lvl>
   </w:abstractNum>
   <w:num w:numId="1">
+    <w:abstractNumId w:val="6"/>
+  </w:num>
+  <w:num w:numId="2">
+    <w:abstractNumId w:val="2"/>
+  </w:num>
+  <w:num w:numId="3">
+    <w:abstractNumId w:val="9"/>
+  </w:num>
+  <w:num w:numId="4">
+    <w:abstractNumId w:val="5"/>
+  </w:num>
+  <w:num w:numId="5">
+    <w:abstractNumId w:val="7"/>
+  </w:num>
+  <w:num w:numId="6">
+    <w:abstractNumId w:val="8"/>
+  </w:num>
+  <w:num w:numId="7">
     <w:abstractNumId w:val="3"/>
   </w:num>
-  <w:num w:numId="2">
-    <w:abstractNumId w:val="0"/>
-  </w:num>
-  <w:num w:numId="3">
-    <w:abstractNumId w:val="6"/>
-  </w:num>
-  <w:num w:numId="4">
-    <w:abstractNumId w:val="2"/>
-  </w:num>
-  <w:num w:numId="5">
+  <w:num w:numId="8">
     <w:abstractNumId w:val="4"/>
   </w:num>
-  <w:num w:numId="6">
-    <w:abstractNumId w:val="5"/>
+  <w:num w:numId="9">
+    <w:abstractNumId w:val="1"/>
   </w:num>
-  <w:num w:numId="7">
-    <w:abstractNumId w:val="1"/>
+  <w:num w:numId="10">
+    <w:abstractNumId w:val="0"/>
   </w:num>
 </w:numbering>
 </file>
@@ -5101,10 +6131,32 @@
       <w:szCs w:val="26"/>
     </w:rPr>
   </w:style>
+  <w:style w:type="paragraph" w:styleId="Heading4">
+    <w:name w:val="heading 4"/>
+    <w:basedOn w:val="Normal"/>
+    <w:next w:val="Normal"/>
+    <w:link w:val="Heading4Char"/>
+    <w:uiPriority w:val="9"/>
+    <w:semiHidden/>
+    <w:unhideWhenUsed/>
+    <w:qFormat/>
+    <w:rsid w:val="007D2331"/>
+    <w:pPr>
+      <w:keepNext/>
+      <w:keepLines/>
+      <w:spacing w:before="40" w:after="0"/>
+      <w:outlineLvl w:val="3"/>
+    </w:pPr>
+    <w:rPr>
+      <w:rFonts w:asciiTheme="majorHAnsi" w:eastAsiaTheme="majorEastAsia" w:hAnsiTheme="majorHAnsi" w:cstheme="majorBidi"/>
+      <w:i/>
+      <w:iCs/>
+      <w:color w:val="2E74B5" w:themeColor="accent1" w:themeShade="BF"/>
+    </w:rPr>
+  </w:style>
   <w:style w:type="character" w:default="1" w:styleId="DefaultParagraphFont">
     <w:name w:val="Default Paragraph Font"/>
     <w:uiPriority w:val="1"/>
-    <w:semiHidden/>
     <w:unhideWhenUsed/>
   </w:style>
   <w:style w:type="table" w:default="1" w:styleId="TableNormal">
@@ -5306,6 +6358,20 @@
       <w:ind w:left="720"/>
       <w:contextualSpacing/>
     </w:pPr>
+  </w:style>
+  <w:style w:type="character" w:customStyle="1" w:styleId="Heading4Char">
+    <w:name w:val="Heading 4 Char"/>
+    <w:basedOn w:val="DefaultParagraphFont"/>
+    <w:link w:val="Heading4"/>
+    <w:uiPriority w:val="9"/>
+    <w:semiHidden/>
+    <w:rsid w:val="007D2331"/>
+    <w:rPr>
+      <w:rFonts w:asciiTheme="majorHAnsi" w:eastAsiaTheme="majorEastAsia" w:hAnsiTheme="majorHAnsi" w:cstheme="majorBidi"/>
+      <w:i/>
+      <w:iCs/>
+      <w:color w:val="2E74B5" w:themeColor="accent1" w:themeShade="BF"/>
+    </w:rPr>
   </w:style>
 </w:styles>
 </file>
@@ -5540,7 +6606,8 @@
     <w:pitch w:val="variable"/>
     <w:sig w:usb0="A00002BF" w:usb1="38CF7CFA" w:usb2="00000016" w:usb3="00000000" w:csb0="0004000F" w:csb1="00000000"/>
   </w:font>
-  <w:font w:name="DengXian Light">
+  <w:font w:name="等线 Light">
+    <w:panose1 w:val="02010600030101010101"/>
     <w:charset w:val="86"/>
     <w:family w:val="auto"/>
     <w:pitch w:val="variable"/>
@@ -5566,6 +6633,7 @@
   </w:compat>
   <w:rsids>
     <w:rsidRoot w:val="0061188F"/>
+    <w:rsid w:val="005E64F1"/>
     <w:rsid w:val="0061188F"/>
   </w:rsids>
   <m:mathPr>
@@ -6270,7 +7338,7 @@
       <inkml:brushProperty name="fitToCurve" value="1"/>
     </inkml:brush>
   </inkml:definitions>
-  <inkml:trace contextRef="#ctx0" brushRef="#br0">0 276 760 0,'21'24'181'15,"11"-5"-99"-15,26-4-82 16,15-7 0-16,27 0 0 0,26-16 0 16,18-8 0-1,20-6 0-15,8-13 0 16,11 1 0-16,0-1 0 16,2-1 0-16,-8 1 0 0,-8 3 0 0,-21 12 0 15,-17 1 0-15,-23 15 0 16,-23 4 0-16,-25 23 0 15,-15 9 0-15,-31 8 0 16,-14 11 0-16,-5 5 0 16,-4 3 0-16,9-5 0 15,4-6 0-15,30-5 0 0,23-17 0 16,30-13 0-16,39-19 0 16,33-15 0-16,37-10 0 15,29-13 0-15,29 0 0 16,21-7 0-16,23-4 0 15,10 8 0-15,6 2 0 16,-6 7 0 0,-6 1 0-16,-18 11 0 15,-23 0 0-15,-27 8 0 16,-33 13 0-16,-35 5 0 0,-35 14-147 16,-42 5-36-16,-36 6-5 15,-43 4 0-15,-23 8-5 16</inkml:trace>
+  <inkml:trace contextRef="#ctx0" brushRef="#br0">0 277 760 0,'21'24'181'15,"11"-5"-99"-15,26-4-82 16,15-7 0-16,27 0 0 0,26-16 0 16,18-8 0-1,20-6 0-15,8-13 0 16,11 1 0-16,0-1 0 16,2-2 0-16,-8 2 0 0,-8 3 0 0,-21 12 0 15,-17 1 0-15,-23 15 0 16,-23 4 0-16,-25 23 0 15,-15 9 0-15,-31 8 0 16,-14 12 0-16,-5 4 0 16,-4 3 0-16,9-5 0 15,4-6 0-15,30-5 0 0,23-17 0 16,30-13 0-16,39-19 0 16,33-15 0-16,38-10 0 15,28-13 0-15,29 0 0 16,21-7 0-16,23-4 0 15,10 8 0-15,6 1 0 16,-6 8 0 0,-6 1 0-16,-18 11 0 15,-23 0 0-15,-27 8 0 16,-33 13 0-16,-35 5 0 0,-35 14-147 16,-42 5-36-16,-36 6-5 15,-43 4 0-15,-23 8-5 16</inkml:trace>
 </inkml:ink>
 </file>
 
@@ -6780,7 +7848,7 @@
 </file>
 
 <file path=customXml/itemProps1.xml><?xml version="1.0" encoding="utf-8"?>
-<ds:datastoreItem xmlns:ds="http://schemas.openxmlformats.org/officeDocument/2006/customXml" ds:itemID="{128448DD-EC4F-41FF-AC14-DB1D46B573B2}">
+<ds:datastoreItem xmlns:ds="http://schemas.openxmlformats.org/officeDocument/2006/customXml" ds:itemID="{6BFF37CD-0A6B-4722-B932-4412EC93AD3B}">
   <ds:schemaRefs>
     <ds:schemaRef ds:uri="http://schemas.openxmlformats.org/officeDocument/2006/bibliography"/>
   </ds:schemaRefs>

</xml_diff>